<commit_message>
guião e relatório atualizados
</commit_message>
<xml_diff>
--- a/doc/T04-guiao-tolfaltas.docx
+++ b/doc/T04-guiao-tolfaltas.docx
@@ -878,16 +878,25 @@
           <w:tab w:val="left" w:pos="1403"/>
         </w:tabs>
       </w:pPr>
+      <w:bookmarkStart w:id="0" w:name="_GoBack"/>
+      <w:bookmarkEnd w:id="0"/>
+    </w:p>
+    <w:p>
+      <w:pPr>
+        <w:tabs>
+          <w:tab w:val="left" w:pos="1403"/>
+        </w:tabs>
+      </w:pPr>
       <w:r>
         <w:rPr>
           <w:noProof/>
           <w:lang w:val="en-US"/>
         </w:rPr>
         <w:drawing>
-          <wp:inline distT="0" distB="0" distL="0" distR="0" wp14:anchorId="43E92869" wp14:editId="0BB39CAC">
-            <wp:extent cx="5541345" cy="2108326"/>
-            <wp:effectExtent l="0" t="0" r="0" b="0"/>
-            <wp:docPr id="6" name="Picture 6"/>
+          <wp:inline distT="0" distB="0" distL="0" distR="0" wp14:anchorId="60FFD51E" wp14:editId="5FD73580">
+            <wp:extent cx="5031463" cy="1899939"/>
+            <wp:effectExtent l="0" t="0" r="0" b="5080"/>
+            <wp:docPr id="1" name="Picture 1"/>
             <wp:cNvGraphicFramePr>
               <a:graphicFrameLocks xmlns:a="http://schemas.openxmlformats.org/drawingml/2006/main" noChangeAspect="1"/>
             </wp:cNvGraphicFramePr>
@@ -895,7 +904,7 @@
               <a:graphicData uri="http://schemas.openxmlformats.org/drawingml/2006/picture">
                 <pic:pic xmlns:pic="http://schemas.openxmlformats.org/drawingml/2006/picture">
                   <pic:nvPicPr>
-                    <pic:cNvPr id="0" name="18596913_1470700999618466_1329518184_o.png"/>
+                    <pic:cNvPr id="0" name="18596860_1470750216280211_473960509_o.png"/>
                     <pic:cNvPicPr/>
                   </pic:nvPicPr>
                   <pic:blipFill rotWithShape="1">
@@ -906,13 +915,13 @@
                         </a:ext>
                       </a:extLst>
                     </a:blip>
-                    <a:srcRect l="4569" t="72397" r="60370" b="3889"/>
+                    <a:srcRect l="4639" t="72982" r="60320" b="3496"/>
                     <a:stretch/>
                   </pic:blipFill>
                   <pic:spPr bwMode="auto">
                     <a:xfrm>
                       <a:off x="0" y="0"/>
-                      <a:ext cx="5548005" cy="2110860"/>
+                      <a:ext cx="5037126" cy="1902077"/>
                     </a:xfrm>
                     <a:prstGeom prst="rect">
                       <a:avLst/>
@@ -945,15 +954,21 @@
         <w:tabs>
           <w:tab w:val="left" w:pos="1403"/>
         </w:tabs>
-        <w:rPr>
-          <w:b/>
-        </w:rPr>
-      </w:pPr>
-      <w:r>
-        <w:rPr>
-          <w:b/>
-        </w:rPr>
-        <w:lastRenderedPageBreak/>
+      </w:pPr>
+    </w:p>
+    <w:p>
+      <w:pPr>
+        <w:tabs>
+          <w:tab w:val="left" w:pos="1403"/>
+        </w:tabs>
+        <w:rPr>
+          <w:b/>
+        </w:rPr>
+      </w:pPr>
+      <w:r>
+        <w:rPr>
+          <w:b/>
+        </w:rPr>
         <w:t>Demonstração de redundância</w:t>
       </w:r>
     </w:p>
@@ -1298,8 +1313,6 @@
           <w:sz w:val="22"/>
         </w:rPr>
       </w:pPr>
-      <w:bookmarkStart w:id="0" w:name="_GoBack"/>
-      <w:bookmarkEnd w:id="0"/>
       <w:r>
         <w:rPr>
           <w:rFonts w:ascii="Cambria" w:hAnsi="Cambria"/>
@@ -1383,9 +1396,7 @@
         <w:adjustRightInd w:val="0"/>
         <w:spacing w:after="240" w:line="340" w:lineRule="atLeast"/>
         <w:rPr>
-          <w:rFonts w:ascii="Times" w:hAnsi="Times" w:cs="Times"/>
-          <w:color w:val="000000"/>
-          <w:lang w:val="en-US"/>
+          <w:rFonts w:ascii="Cambria" w:hAnsi="Cambria"/>
         </w:rPr>
       </w:pPr>
       <w:proofErr w:type="spellStart"/>

</xml_diff>